<commit_message>
Corrected cross-reference problems at introduction (section description) and figures 4 and 5
</commit_message>
<xml_diff>
--- a/Documents/Papers/SEKE2013/SEKE_2013_Provenance_v4.docx
+++ b/Documents/Papers/SEKE2013/SEKE_2013_Provenance_v4.docx
@@ -5,14 +5,8 @@
     <w:p>
       <w:pPr>
         <w:pStyle w:val="papertitle"/>
-        <w:rPr>
-          <w:i/>
-        </w:rPr>
-      </w:pPr>
-      <w:r>
-        <w:rPr>
-          <w:i/>
-        </w:rPr>
+      </w:pPr>
+      <w:r>
         <w:t>Visualizing Software Engineering Learning Sessions Through Provenance</w:t>
       </w:r>
     </w:p>
@@ -1805,7 +1799,7 @@
           <w:sz w:val="20"/>
           <w:szCs w:val="20"/>
         </w:rPr>
-        <w:instrText xml:space="preserve"> REF _Ref350442803 \r \h </w:instrText>
+        <w:instrText xml:space="preserve"> REF _Ref350608012 \r \h </w:instrText>
       </w:r>
       <w:r>
         <w:rPr>
@@ -1922,7 +1916,21 @@
           <w:sz w:val="20"/>
           <w:szCs w:val="20"/>
         </w:rPr>
-        <w:t xml:space="preserve">provenance </w:t>
+        <w:t>prov</w:t>
+      </w:r>
+      <w:r>
+        <w:rPr>
+          <w:sz w:val="20"/>
+          <w:szCs w:val="20"/>
+        </w:rPr>
+        <w:t>e</w:t>
+      </w:r>
+      <w:r>
+        <w:rPr>
+          <w:sz w:val="20"/>
+          <w:szCs w:val="20"/>
+        </w:rPr>
+        <w:t xml:space="preserve">nance </w:t>
       </w:r>
       <w:r>
         <w:rPr>
@@ -1964,7 +1972,7 @@
           <w:sz w:val="20"/>
           <w:szCs w:val="20"/>
         </w:rPr>
-        <w:instrText xml:space="preserve"> REF _Ref350268391 \r \h </w:instrText>
+        <w:instrText xml:space="preserve"> REF _Ref350607599 \r \h </w:instrText>
       </w:r>
       <w:r>
         <w:rPr>
@@ -3765,6 +3773,7 @@
       <w:pPr>
         <w:pStyle w:val="Heading1"/>
       </w:pPr>
+      <w:bookmarkStart w:id="3" w:name="_Ref350608012"/>
       <w:r>
         <w:t>Provenance</w:t>
       </w:r>
@@ -3772,6 +3781,7 @@
         <w:t xml:space="preserve"> in Games</w:t>
       </w:r>
       <w:bookmarkEnd w:id="2"/>
+      <w:bookmarkEnd w:id="3"/>
     </w:p>
     <w:p>
       <w:pPr>
@@ -4237,7 +4247,7 @@
           <w:szCs w:val="16"/>
         </w:rPr>
       </w:pPr>
-      <w:bookmarkStart w:id="3" w:name="_Ref341623250"/>
+      <w:bookmarkStart w:id="4" w:name="_Ref341623250"/>
       <w:proofErr w:type="gramStart"/>
       <w:r>
         <w:rPr>
@@ -4246,6 +4256,7 @@
         </w:rPr>
         <w:t xml:space="preserve">Figure </w:t>
       </w:r>
+      <w:proofErr w:type="gramEnd"/>
       <w:r>
         <w:rPr>
           <w:rFonts w:cs="Times New Roman"/>
@@ -4282,7 +4293,8 @@
         </w:rPr>
         <w:fldChar w:fldCharType="end"/>
       </w:r>
-      <w:bookmarkEnd w:id="3"/>
+      <w:bookmarkEnd w:id="4"/>
+      <w:proofErr w:type="gramStart"/>
       <w:r>
         <w:rPr>
           <w:rFonts w:cs="Times New Roman"/>
@@ -4595,11 +4607,11 @@
       <w:pPr>
         <w:pStyle w:val="Heading1"/>
       </w:pPr>
-      <w:bookmarkStart w:id="4" w:name="_Ref350269138"/>
+      <w:bookmarkStart w:id="5" w:name="_Ref350269138"/>
       <w:r>
         <w:t xml:space="preserve">Provenance </w:t>
       </w:r>
-      <w:bookmarkEnd w:id="4"/>
+      <w:bookmarkEnd w:id="5"/>
       <w:r>
         <w:t>Visualization</w:t>
       </w:r>
@@ -4676,7 +4688,7 @@
           <w:szCs w:val="16"/>
         </w:rPr>
       </w:pPr>
-      <w:bookmarkStart w:id="5" w:name="_Ref350359758"/>
+      <w:bookmarkStart w:id="6" w:name="_Ref350359758"/>
       <w:proofErr w:type="gramStart"/>
       <w:r>
         <w:rPr>
@@ -4685,6 +4697,7 @@
         </w:rPr>
         <w:t xml:space="preserve">Figure </w:t>
       </w:r>
+      <w:proofErr w:type="gramEnd"/>
       <w:r>
         <w:rPr>
           <w:rFonts w:cs="Times New Roman"/>
@@ -4721,7 +4734,8 @@
         </w:rPr>
         <w:fldChar w:fldCharType="end"/>
       </w:r>
-      <w:bookmarkEnd w:id="5"/>
+      <w:bookmarkEnd w:id="6"/>
+      <w:proofErr w:type="gramStart"/>
       <w:r>
         <w:rPr>
           <w:rFonts w:cs="Times New Roman"/>
@@ -5087,7 +5101,7 @@
           <w:szCs w:val="16"/>
         </w:rPr>
       </w:pPr>
-      <w:bookmarkStart w:id="6" w:name="_Ref341710011"/>
+      <w:bookmarkStart w:id="7" w:name="_Ref341710011"/>
       <w:proofErr w:type="gramStart"/>
       <w:r>
         <w:rPr>
@@ -5096,6 +5110,7 @@
         </w:rPr>
         <w:t xml:space="preserve">Figure </w:t>
       </w:r>
+      <w:proofErr w:type="gramEnd"/>
       <w:r>
         <w:rPr>
           <w:rFonts w:cs="Times New Roman"/>
@@ -5132,7 +5147,8 @@
         </w:rPr>
         <w:fldChar w:fldCharType="end"/>
       </w:r>
-      <w:bookmarkEnd w:id="6"/>
+      <w:bookmarkEnd w:id="7"/>
+      <w:proofErr w:type="gramStart"/>
       <w:r>
         <w:rPr>
           <w:rFonts w:cs="Times New Roman"/>
@@ -5868,7 +5884,7 @@
           <w:sz w:val="20"/>
           <w:szCs w:val="20"/>
         </w:rPr>
-        <w:instrText xml:space="preserve"> REF _Ref350268391 \r \h </w:instrText>
+        <w:instrText xml:space="preserve"> REF _Ref350607599 \r \h </w:instrText>
       </w:r>
       <w:r>
         <w:rPr>
@@ -5888,7 +5904,7 @@
           <w:sz w:val="20"/>
           <w:szCs w:val="20"/>
         </w:rPr>
-        <w:t>V</w:t>
+        <w:t>VI</w:t>
       </w:r>
       <w:r>
         <w:rPr>
@@ -5909,7 +5925,21 @@
           <w:sz w:val="20"/>
           <w:szCs w:val="20"/>
         </w:rPr>
-        <w:t>provides more examples of those features.</w:t>
+        <w:t>provides more e</w:t>
+      </w:r>
+      <w:r>
+        <w:rPr>
+          <w:sz w:val="20"/>
+          <w:szCs w:val="20"/>
+        </w:rPr>
+        <w:t>x</w:t>
+      </w:r>
+      <w:r>
+        <w:rPr>
+          <w:sz w:val="20"/>
+          <w:szCs w:val="20"/>
+        </w:rPr>
+        <w:t>amples of those features.</w:t>
       </w:r>
     </w:p>
     <w:p>
@@ -6703,6 +6733,7 @@
       <w:pPr>
         <w:pStyle w:val="Heading1"/>
       </w:pPr>
+      <w:bookmarkStart w:id="8" w:name="_Ref350607599"/>
       <w:r>
         <w:t>Provenance Visualization in Software E</w:t>
       </w:r>
@@ -6712,6 +6743,7 @@
       <w:r>
         <w:t>gineering</w:t>
       </w:r>
+      <w:bookmarkEnd w:id="8"/>
     </w:p>
     <w:p>
       <w:pPr>
@@ -7341,7 +7373,7 @@
     <w:p>
       <w:pPr>
         <w:keepNext/>
-        <w:framePr w:hSpace="187" w:vSpace="144" w:wrap="around" w:vAnchor="page" w:hAnchor="text" w:xAlign="center" w:y="11550" w:anchorLock="1"/>
+        <w:framePr w:h="4238" w:hRule="exact" w:hSpace="187" w:vSpace="144" w:wrap="around" w:vAnchor="page" w:hAnchor="text" w:xAlign="center" w:y="9248" w:anchorLock="1"/>
         <w:jc w:val="center"/>
         <w:rPr>
           <w:sz w:val="20"/>
@@ -7406,46 +7438,43 @@
     </w:p>
     <w:p>
       <w:pPr>
-        <w:pStyle w:val="Caption"/>
-        <w:framePr w:hSpace="187" w:vSpace="144" w:wrap="around" w:vAnchor="page" w:hAnchor="text" w:xAlign="center" w:y="11550" w:anchorLock="1"/>
-        <w:rPr>
-          <w:rFonts w:cs="Times New Roman"/>
-          <w:szCs w:val="16"/>
-        </w:rPr>
-      </w:pPr>
-      <w:bookmarkStart w:id="7" w:name="_Ref342049382"/>
+        <w:keepNext/>
+        <w:framePr w:h="4238" w:hRule="exact" w:hSpace="187" w:vSpace="144" w:wrap="around" w:vAnchor="page" w:hAnchor="text" w:xAlign="center" w:y="9248" w:anchorLock="1"/>
+        <w:jc w:val="center"/>
+        <w:rPr>
+          <w:sz w:val="20"/>
+          <w:szCs w:val="20"/>
+        </w:rPr>
+      </w:pPr>
+      <w:bookmarkStart w:id="9" w:name="_Ref342049382"/>
       <w:proofErr w:type="gramStart"/>
       <w:r>
         <w:rPr>
-          <w:rFonts w:cs="Times New Roman"/>
           <w:szCs w:val="16"/>
         </w:rPr>
         <w:t xml:space="preserve">Figure </w:t>
       </w:r>
-      <w:r>
-        <w:rPr>
-          <w:rFonts w:cs="Times New Roman"/>
+      <w:proofErr w:type="gramEnd"/>
+      <w:r>
+        <w:rPr>
           <w:szCs w:val="16"/>
         </w:rPr>
         <w:fldChar w:fldCharType="begin"/>
       </w:r>
       <w:r>
         <w:rPr>
-          <w:rFonts w:cs="Times New Roman"/>
           <w:szCs w:val="16"/>
         </w:rPr>
         <w:instrText xml:space="preserve"> SEQ Figure \* ARABIC </w:instrText>
       </w:r>
       <w:r>
         <w:rPr>
-          <w:rFonts w:cs="Times New Roman"/>
           <w:szCs w:val="16"/>
         </w:rPr>
         <w:fldChar w:fldCharType="separate"/>
       </w:r>
       <w:r>
         <w:rPr>
-          <w:rFonts w:cs="Times New Roman"/>
           <w:noProof/>
           <w:szCs w:val="16"/>
         </w:rPr>
@@ -7453,15 +7482,14 @@
       </w:r>
       <w:r>
         <w:rPr>
-          <w:rFonts w:cs="Times New Roman"/>
           <w:szCs w:val="16"/>
         </w:rPr>
         <w:fldChar w:fldCharType="end"/>
       </w:r>
-      <w:bookmarkEnd w:id="7"/>
-      <w:r>
-        <w:rPr>
-          <w:rFonts w:cs="Times New Roman"/>
+      <w:bookmarkEnd w:id="9"/>
+      <w:proofErr w:type="gramStart"/>
+      <w:r>
+        <w:rPr>
           <w:szCs w:val="16"/>
         </w:rPr>
         <w:t>.</w:t>
@@ -7469,396 +7497,26 @@
       <w:proofErr w:type="gramEnd"/>
       <w:r>
         <w:rPr>
-          <w:rFonts w:cs="Times New Roman"/>
-          <w:szCs w:val="16"/>
-        </w:rPr>
-        <w:t xml:space="preserve"> An example of credits status filter.</w:t>
-      </w:r>
-    </w:p>
-    <w:p>
-      <w:pPr>
-        <w:ind w:firstLine="216"/>
-        <w:rPr>
-          <w:sz w:val="20"/>
-          <w:szCs w:val="20"/>
-        </w:rPr>
-      </w:pPr>
-      <w:r>
-        <w:rPr>
-          <w:sz w:val="20"/>
-          <w:szCs w:val="20"/>
-        </w:rPr>
-        <w:t>By analyzing the graph</w:t>
-      </w:r>
-      <w:r>
-        <w:rPr>
-          <w:sz w:val="20"/>
-          <w:szCs w:val="20"/>
-        </w:rPr>
-        <w:t>,</w:t>
-      </w:r>
-      <w:r>
-        <w:rPr>
-          <w:sz w:val="20"/>
-          <w:szCs w:val="20"/>
-        </w:rPr>
-        <w:t xml:space="preserve"> it is possible to reach some concl</w:t>
-      </w:r>
-      <w:r>
-        <w:rPr>
-          <w:sz w:val="20"/>
-          <w:szCs w:val="20"/>
-        </w:rPr>
-        <w:t>u</w:t>
-      </w:r>
-      <w:r>
-        <w:rPr>
-          <w:sz w:val="20"/>
-          <w:szCs w:val="20"/>
-        </w:rPr>
-        <w:t>sions of why the story progressed the way it did. As an exa</w:t>
-      </w:r>
-      <w:r>
-        <w:rPr>
-          <w:sz w:val="20"/>
-          <w:szCs w:val="20"/>
-        </w:rPr>
-        <w:t>m</w:t>
-      </w:r>
-      <w:r>
-        <w:rPr>
-          <w:sz w:val="20"/>
-          <w:szCs w:val="20"/>
-        </w:rPr>
-        <w:t>ple</w:t>
-      </w:r>
-      <w:r>
-        <w:rPr>
-          <w:rStyle w:val="FootnoteReference"/>
-        </w:rPr>
-        <w:footnoteReference w:id="2"/>
-      </w:r>
-      <w:r>
-        <w:rPr>
-          <w:sz w:val="20"/>
-          <w:szCs w:val="20"/>
-        </w:rPr>
-        <w:t xml:space="preserve">, </w:t>
-      </w:r>
-      <w:fldSimple w:instr=" REF _Ref342049382 \h  \* MERGEFORMAT ">
-        <w:r>
-          <w:rPr>
-            <w:sz w:val="20"/>
-            <w:szCs w:val="20"/>
-          </w:rPr>
-          <w:t>Figure 4</w:t>
-        </w:r>
-      </w:fldSimple>
-      <w:r>
-        <w:rPr>
-          <w:sz w:val="20"/>
-          <w:szCs w:val="20"/>
-        </w:rPr>
-        <w:t xml:space="preserve"> illustrates a scenario where the player had </w:t>
-      </w:r>
-      <w:r>
-        <w:rPr>
-          <w:sz w:val="20"/>
-          <w:szCs w:val="20"/>
-        </w:rPr>
-        <w:t>fina</w:t>
-      </w:r>
-      <w:r>
-        <w:rPr>
-          <w:sz w:val="20"/>
-          <w:szCs w:val="20"/>
-        </w:rPr>
-        <w:t>n</w:t>
-      </w:r>
-      <w:r>
-        <w:rPr>
-          <w:sz w:val="20"/>
-          <w:szCs w:val="20"/>
-        </w:rPr>
-        <w:t>cial</w:t>
-      </w:r>
-      <w:r>
-        <w:rPr>
-          <w:sz w:val="20"/>
-          <w:szCs w:val="20"/>
-        </w:rPr>
-        <w:t xml:space="preserve"> problem</w:t>
-      </w:r>
-      <w:r>
-        <w:rPr>
-          <w:sz w:val="20"/>
-          <w:szCs w:val="20"/>
-        </w:rPr>
-        <w:t>s</w:t>
-      </w:r>
-      <w:r>
-        <w:rPr>
-          <w:sz w:val="20"/>
-          <w:szCs w:val="20"/>
-        </w:rPr>
-        <w:t xml:space="preserve">. To simplify the picture, some collapses were made, omitting most of the </w:t>
-      </w:r>
-      <w:r>
-        <w:rPr>
-          <w:i/>
-          <w:sz w:val="20"/>
-          <w:szCs w:val="20"/>
-        </w:rPr>
-        <w:t>agent’s</w:t>
-      </w:r>
-      <w:r>
-        <w:rPr>
-          <w:sz w:val="20"/>
-          <w:szCs w:val="20"/>
+          <w:szCs w:val="16"/>
         </w:rPr>
         <w:t xml:space="preserve"> </w:t>
       </w:r>
-      <w:r>
-        <w:rPr>
-          <w:i/>
-          <w:sz w:val="20"/>
-          <w:szCs w:val="20"/>
-        </w:rPr>
-        <w:t>processes</w:t>
-      </w:r>
-      <w:r>
-        <w:rPr>
-          <w:sz w:val="20"/>
-          <w:szCs w:val="20"/>
-        </w:rPr>
-        <w:t xml:space="preserve">. The </w:t>
-      </w:r>
-      <w:r>
-        <w:rPr>
-          <w:i/>
-          <w:sz w:val="20"/>
-          <w:szCs w:val="20"/>
-        </w:rPr>
-        <w:t>artifacts</w:t>
-      </w:r>
-      <w:r>
-        <w:rPr>
-          <w:sz w:val="20"/>
-          <w:szCs w:val="20"/>
-        </w:rPr>
-        <w:t xml:space="preserve"> represent instances of the development stage, </w:t>
-      </w:r>
-      <w:r>
-        <w:rPr>
-          <w:sz w:val="20"/>
-          <w:szCs w:val="20"/>
-        </w:rPr>
-        <w:t>and are colored according</w:t>
-      </w:r>
-      <w:r>
-        <w:rPr>
+      <w:proofErr w:type="gramStart"/>
+      <w:r>
+        <w:rPr>
+          <w:szCs w:val="16"/>
+        </w:rPr>
+        <w:t>An example of credits status filter.</w:t>
+      </w:r>
+      <w:proofErr w:type="gramEnd"/>
+      <w:r>
+        <w:rPr>
+          <w:noProof/>
           <w:sz w:val="20"/>
           <w:szCs w:val="20"/>
         </w:rPr>
         <w:t xml:space="preserve"> </w:t>
       </w:r>
-      <w:r>
-        <w:rPr>
-          <w:sz w:val="20"/>
-          <w:szCs w:val="20"/>
-        </w:rPr>
-        <w:t xml:space="preserve">to </w:t>
-      </w:r>
-      <w:r>
-        <w:rPr>
-          <w:sz w:val="20"/>
-          <w:szCs w:val="20"/>
-        </w:rPr>
-        <w:t xml:space="preserve">the player’s </w:t>
-      </w:r>
-      <w:r>
-        <w:rPr>
-          <w:sz w:val="20"/>
-          <w:szCs w:val="20"/>
-        </w:rPr>
-        <w:t>financial condition</w:t>
-      </w:r>
-      <w:r>
-        <w:rPr>
-          <w:sz w:val="20"/>
-          <w:szCs w:val="20"/>
-        </w:rPr>
-        <w:t xml:space="preserve">. The </w:t>
-      </w:r>
-      <w:r>
-        <w:rPr>
-          <w:i/>
-          <w:sz w:val="20"/>
-          <w:szCs w:val="20"/>
-        </w:rPr>
-        <w:t>processes</w:t>
-      </w:r>
-      <w:r>
-        <w:rPr>
-          <w:sz w:val="20"/>
-          <w:szCs w:val="20"/>
-        </w:rPr>
-        <w:t xml:space="preserve"> present in the picture represent hiring actions in gray and re</w:t>
-      </w:r>
-      <w:r>
-        <w:rPr>
-          <w:sz w:val="20"/>
-          <w:szCs w:val="20"/>
-        </w:rPr>
-        <w:t>s</w:t>
-      </w:r>
-      <w:r>
-        <w:rPr>
-          <w:sz w:val="20"/>
-          <w:szCs w:val="20"/>
-        </w:rPr>
-        <w:t>ignations in brown.</w:t>
-      </w:r>
-    </w:p>
-    <w:p>
-      <w:pPr>
-        <w:ind w:firstLine="216"/>
-        <w:rPr>
-          <w:sz w:val="20"/>
-          <w:szCs w:val="20"/>
-        </w:rPr>
-      </w:pPr>
-      <w:fldSimple w:instr=" REF _Ref342049382 \h  \* MERGEFORMAT ">
-        <w:r>
-          <w:rPr>
-            <w:sz w:val="20"/>
-            <w:szCs w:val="20"/>
-          </w:rPr>
-          <w:t>Figure 4</w:t>
-        </w:r>
-      </w:fldSimple>
-      <w:r>
-        <w:rPr>
-          <w:sz w:val="20"/>
-          <w:szCs w:val="20"/>
-        </w:rPr>
-        <w:t xml:space="preserve"> was already subject to credits filter, both in the edges and in the nodes. In node 1, the project had a substantial credits income and a new employee was hired, as marked by the thick green edge for an</w:t>
-      </w:r>
-      <w:r>
-        <w:rPr>
-          <w:i/>
-          <w:sz w:val="20"/>
-          <w:szCs w:val="20"/>
-        </w:rPr>
-        <w:t xml:space="preserve"> agent </w:t>
-      </w:r>
-      <w:r>
-        <w:rPr>
-          <w:sz w:val="20"/>
-          <w:szCs w:val="20"/>
-        </w:rPr>
-        <w:t xml:space="preserve">and thick red edge for a gray dotted </w:t>
-      </w:r>
-      <w:r>
-        <w:rPr>
-          <w:i/>
-          <w:sz w:val="20"/>
-          <w:szCs w:val="20"/>
-        </w:rPr>
-        <w:t>process</w:t>
-      </w:r>
-      <w:r>
-        <w:rPr>
-          <w:sz w:val="20"/>
-          <w:szCs w:val="20"/>
-        </w:rPr>
-        <w:t xml:space="preserve">. The player’s credits are also in a green zone as marked by the project’s node color. However, due to the hiring fee paid in node 1 and the resources used by the staff in node 2, the player’s credits changed to a yellow zone, even with the minor income from </w:t>
-      </w:r>
-      <w:r>
-        <w:rPr>
-          <w:i/>
-          <w:sz w:val="20"/>
-          <w:szCs w:val="20"/>
-        </w:rPr>
-        <w:t>agent</w:t>
-      </w:r>
-      <w:r>
-        <w:rPr>
-          <w:sz w:val="20"/>
-          <w:szCs w:val="20"/>
-        </w:rPr>
-        <w:t xml:space="preserve"> A. In node 3, the player’s credits changed to red zone due to payments process, meaning that his resources are almost empty and will not have enough credits to keep paying his employees. When that happens, employee’s morale is lowered due to the lack of payment and if it reaches red zone, they can resign, as shown by brown </w:t>
-      </w:r>
-      <w:r>
-        <w:rPr>
-          <w:i/>
-          <w:sz w:val="20"/>
-          <w:szCs w:val="20"/>
-        </w:rPr>
-        <w:t>processes</w:t>
-      </w:r>
-      <w:r>
-        <w:rPr>
-          <w:sz w:val="20"/>
-          <w:szCs w:val="20"/>
-        </w:rPr>
-        <w:t>. O</w:t>
-      </w:r>
-      <w:r>
-        <w:rPr>
-          <w:sz w:val="20"/>
-          <w:szCs w:val="20"/>
-        </w:rPr>
-        <w:t>b</w:t>
-      </w:r>
-      <w:r>
-        <w:rPr>
-          <w:sz w:val="20"/>
-          <w:szCs w:val="20"/>
-        </w:rPr>
-        <w:t xml:space="preserve">serving </w:t>
-      </w:r>
-      <w:fldSimple w:instr=" REF _Ref342051048 \h  \* MERGEFORMAT ">
-        <w:r>
-          <w:rPr>
-            <w:sz w:val="20"/>
-            <w:szCs w:val="20"/>
-          </w:rPr>
-          <w:t>Figure 5</w:t>
-        </w:r>
-      </w:fldSimple>
-      <w:r>
-        <w:rPr>
-          <w:sz w:val="20"/>
-          <w:szCs w:val="20"/>
-        </w:rPr>
-        <w:t>, we can see employees’ morale getting lower by lack of payment. This helps us to understand why they r</w:t>
-      </w:r>
-      <w:r>
-        <w:rPr>
-          <w:sz w:val="20"/>
-          <w:szCs w:val="20"/>
-        </w:rPr>
-        <w:t>e</w:t>
-      </w:r>
-      <w:r>
-        <w:rPr>
-          <w:sz w:val="20"/>
-          <w:szCs w:val="20"/>
-        </w:rPr>
-        <w:t>signed. Without credits to hire new employees and without a staff, the player looses the game.</w:t>
-      </w:r>
-    </w:p>
-    <w:p>
-      <w:pPr>
-        <w:keepNext/>
-        <w:framePr w:w="4680" w:h="158" w:hSpace="187" w:wrap="around" w:hAnchor="text" w:xAlign="center" w:yAlign="top"/>
-        <w:jc w:val="center"/>
-        <w:rPr>
-          <w:sz w:val="20"/>
-          <w:szCs w:val="20"/>
-        </w:rPr>
-      </w:pPr>
       <w:r>
         <w:rPr>
           <w:noProof/>
@@ -7869,7 +7527,7 @@
           <wp:inline distT="0" distB="0" distL="0" distR="0">
             <wp:extent cx="2580566" cy="1200365"/>
             <wp:effectExtent l="19050" t="0" r="0" b="0"/>
-            <wp:docPr id="14" name="Picture 12"/>
+            <wp:docPr id="2" name="Picture 12"/>
             <wp:cNvGraphicFramePr>
               <a:graphicFrameLocks xmlns:a="http://schemas.openxmlformats.org/drawingml/2006/main" noChangeAspect="1"/>
             </wp:cNvGraphicFramePr>
@@ -7918,14 +7576,14 @@
     <w:p>
       <w:pPr>
         <w:pStyle w:val="Caption"/>
-        <w:framePr w:w="4680" w:h="158" w:hSpace="187" w:wrap="around" w:hAnchor="text" w:xAlign="center" w:yAlign="top"/>
+        <w:framePr w:h="4238" w:hRule="exact" w:hSpace="187" w:vSpace="144" w:wrap="around" w:vAnchor="page" w:hAnchor="text" w:xAlign="center" w:y="9248" w:anchorLock="1"/>
         <w:rPr>
           <w:rFonts w:cs="Times New Roman"/>
           <w:sz w:val="20"/>
           <w:szCs w:val="20"/>
         </w:rPr>
       </w:pPr>
-      <w:bookmarkStart w:id="8" w:name="_Ref342051048"/>
+      <w:bookmarkStart w:id="10" w:name="_Ref350608727"/>
       <w:proofErr w:type="gramStart"/>
       <w:r>
         <w:rPr>
@@ -7934,6 +7592,7 @@
         </w:rPr>
         <w:t xml:space="preserve">Figure </w:t>
       </w:r>
+      <w:proofErr w:type="gramEnd"/>
       <w:r>
         <w:rPr>
           <w:rFonts w:cs="Times New Roman"/>
@@ -7970,7 +7629,8 @@
         </w:rPr>
         <w:fldChar w:fldCharType="end"/>
       </w:r>
-      <w:bookmarkEnd w:id="8"/>
+      <w:bookmarkEnd w:id="10"/>
+      <w:proofErr w:type="gramStart"/>
       <w:r>
         <w:rPr>
           <w:rFonts w:cs="Times New Roman"/>
@@ -8016,6 +7676,419 @@
           <w:szCs w:val="20"/>
         </w:rPr>
         <w:t>.</w:t>
+      </w:r>
+    </w:p>
+    <w:p>
+      <w:pPr>
+        <w:ind w:firstLine="216"/>
+        <w:rPr>
+          <w:sz w:val="20"/>
+          <w:szCs w:val="20"/>
+        </w:rPr>
+      </w:pPr>
+      <w:r>
+        <w:rPr>
+          <w:sz w:val="20"/>
+          <w:szCs w:val="20"/>
+        </w:rPr>
+        <w:t>By analyzing the graph</w:t>
+      </w:r>
+      <w:r>
+        <w:rPr>
+          <w:sz w:val="20"/>
+          <w:szCs w:val="20"/>
+        </w:rPr>
+        <w:t>,</w:t>
+      </w:r>
+      <w:r>
+        <w:rPr>
+          <w:sz w:val="20"/>
+          <w:szCs w:val="20"/>
+        </w:rPr>
+        <w:t xml:space="preserve"> it is possible to reach some concl</w:t>
+      </w:r>
+      <w:r>
+        <w:rPr>
+          <w:sz w:val="20"/>
+          <w:szCs w:val="20"/>
+        </w:rPr>
+        <w:t>u</w:t>
+      </w:r>
+      <w:r>
+        <w:rPr>
+          <w:sz w:val="20"/>
+          <w:szCs w:val="20"/>
+        </w:rPr>
+        <w:t>sions of why the story progressed the way it did. As an exa</w:t>
+      </w:r>
+      <w:r>
+        <w:rPr>
+          <w:sz w:val="20"/>
+          <w:szCs w:val="20"/>
+        </w:rPr>
+        <w:t>m</w:t>
+      </w:r>
+      <w:r>
+        <w:rPr>
+          <w:sz w:val="20"/>
+          <w:szCs w:val="20"/>
+        </w:rPr>
+        <w:t>ple</w:t>
+      </w:r>
+      <w:r>
+        <w:rPr>
+          <w:rStyle w:val="FootnoteReference"/>
+        </w:rPr>
+        <w:footnoteReference w:id="2"/>
+      </w:r>
+      <w:r>
+        <w:rPr>
+          <w:sz w:val="20"/>
+          <w:szCs w:val="20"/>
+        </w:rPr>
+        <w:t xml:space="preserve">, </w:t>
+      </w:r>
+      <w:fldSimple w:instr=" REF _Ref342049382 \h  \* MERGEFORMAT ">
+        <w:r>
+          <w:rPr>
+            <w:sz w:val="20"/>
+            <w:szCs w:val="20"/>
+          </w:rPr>
+          <w:t>Figure 4</w:t>
+        </w:r>
+      </w:fldSimple>
+      <w:r>
+        <w:rPr>
+          <w:sz w:val="20"/>
+          <w:szCs w:val="20"/>
+        </w:rPr>
+        <w:t xml:space="preserve"> illustrates a scenario where the player had </w:t>
+      </w:r>
+      <w:r>
+        <w:rPr>
+          <w:sz w:val="20"/>
+          <w:szCs w:val="20"/>
+        </w:rPr>
+        <w:t>fina</w:t>
+      </w:r>
+      <w:r>
+        <w:rPr>
+          <w:sz w:val="20"/>
+          <w:szCs w:val="20"/>
+        </w:rPr>
+        <w:t>n</w:t>
+      </w:r>
+      <w:r>
+        <w:rPr>
+          <w:sz w:val="20"/>
+          <w:szCs w:val="20"/>
+        </w:rPr>
+        <w:t>cial</w:t>
+      </w:r>
+      <w:r>
+        <w:rPr>
+          <w:sz w:val="20"/>
+          <w:szCs w:val="20"/>
+        </w:rPr>
+        <w:t xml:space="preserve"> problem</w:t>
+      </w:r>
+      <w:r>
+        <w:rPr>
+          <w:sz w:val="20"/>
+          <w:szCs w:val="20"/>
+        </w:rPr>
+        <w:t>s</w:t>
+      </w:r>
+      <w:r>
+        <w:rPr>
+          <w:sz w:val="20"/>
+          <w:szCs w:val="20"/>
+        </w:rPr>
+        <w:t xml:space="preserve">. To simplify the picture, some collapses were made, omitting most of the </w:t>
+      </w:r>
+      <w:r>
+        <w:rPr>
+          <w:i/>
+          <w:sz w:val="20"/>
+          <w:szCs w:val="20"/>
+        </w:rPr>
+        <w:t>agent’s</w:t>
+      </w:r>
+      <w:r>
+        <w:rPr>
+          <w:sz w:val="20"/>
+          <w:szCs w:val="20"/>
+        </w:rPr>
+        <w:t xml:space="preserve"> </w:t>
+      </w:r>
+      <w:r>
+        <w:rPr>
+          <w:i/>
+          <w:sz w:val="20"/>
+          <w:szCs w:val="20"/>
+        </w:rPr>
+        <w:t>processes</w:t>
+      </w:r>
+      <w:r>
+        <w:rPr>
+          <w:sz w:val="20"/>
+          <w:szCs w:val="20"/>
+        </w:rPr>
+        <w:t xml:space="preserve">. The </w:t>
+      </w:r>
+      <w:r>
+        <w:rPr>
+          <w:i/>
+          <w:sz w:val="20"/>
+          <w:szCs w:val="20"/>
+        </w:rPr>
+        <w:t>artifacts</w:t>
+      </w:r>
+      <w:r>
+        <w:rPr>
+          <w:sz w:val="20"/>
+          <w:szCs w:val="20"/>
+        </w:rPr>
+        <w:t xml:space="preserve"> represent instances of the development stage, </w:t>
+      </w:r>
+      <w:r>
+        <w:rPr>
+          <w:sz w:val="20"/>
+          <w:szCs w:val="20"/>
+        </w:rPr>
+        <w:t>and are colored according</w:t>
+      </w:r>
+      <w:r>
+        <w:rPr>
+          <w:sz w:val="20"/>
+          <w:szCs w:val="20"/>
+        </w:rPr>
+        <w:t xml:space="preserve"> </w:t>
+      </w:r>
+      <w:r>
+        <w:rPr>
+          <w:sz w:val="20"/>
+          <w:szCs w:val="20"/>
+        </w:rPr>
+        <w:t xml:space="preserve">to </w:t>
+      </w:r>
+      <w:r>
+        <w:rPr>
+          <w:sz w:val="20"/>
+          <w:szCs w:val="20"/>
+        </w:rPr>
+        <w:t xml:space="preserve">the player’s </w:t>
+      </w:r>
+      <w:r>
+        <w:rPr>
+          <w:sz w:val="20"/>
+          <w:szCs w:val="20"/>
+        </w:rPr>
+        <w:t>financial condition</w:t>
+      </w:r>
+      <w:r>
+        <w:rPr>
+          <w:sz w:val="20"/>
+          <w:szCs w:val="20"/>
+        </w:rPr>
+        <w:t xml:space="preserve">. The </w:t>
+      </w:r>
+      <w:r>
+        <w:rPr>
+          <w:i/>
+          <w:sz w:val="20"/>
+          <w:szCs w:val="20"/>
+        </w:rPr>
+        <w:t>processes</w:t>
+      </w:r>
+      <w:r>
+        <w:rPr>
+          <w:sz w:val="20"/>
+          <w:szCs w:val="20"/>
+        </w:rPr>
+        <w:t xml:space="preserve"> present in the picture represent hiring actions in gray and re</w:t>
+      </w:r>
+      <w:r>
+        <w:rPr>
+          <w:sz w:val="20"/>
+          <w:szCs w:val="20"/>
+        </w:rPr>
+        <w:t>s</w:t>
+      </w:r>
+      <w:r>
+        <w:rPr>
+          <w:sz w:val="20"/>
+          <w:szCs w:val="20"/>
+        </w:rPr>
+        <w:t>ignations in brown.</w:t>
+      </w:r>
+    </w:p>
+    <w:p>
+      <w:pPr>
+        <w:ind w:firstLine="216"/>
+        <w:rPr>
+          <w:sz w:val="20"/>
+          <w:szCs w:val="20"/>
+        </w:rPr>
+      </w:pPr>
+      <w:fldSimple w:instr=" REF _Ref342049382 \h  \* MERGEFORMAT ">
+        <w:r>
+          <w:rPr>
+            <w:sz w:val="20"/>
+            <w:szCs w:val="20"/>
+          </w:rPr>
+          <w:t>Figure 4</w:t>
+        </w:r>
+      </w:fldSimple>
+      <w:r>
+        <w:rPr>
+          <w:sz w:val="20"/>
+          <w:szCs w:val="20"/>
+        </w:rPr>
+        <w:t xml:space="preserve"> was already subject to credits filter, both in the edges and in the nodes. In node 1, the project had a substantial credits income and a new employee was hired, as marked by the thick green edge for an</w:t>
+      </w:r>
+      <w:r>
+        <w:rPr>
+          <w:i/>
+          <w:sz w:val="20"/>
+          <w:szCs w:val="20"/>
+        </w:rPr>
+        <w:t xml:space="preserve"> agent </w:t>
+      </w:r>
+      <w:r>
+        <w:rPr>
+          <w:sz w:val="20"/>
+          <w:szCs w:val="20"/>
+        </w:rPr>
+        <w:t xml:space="preserve">and thick red edge for a gray dotted </w:t>
+      </w:r>
+      <w:r>
+        <w:rPr>
+          <w:i/>
+          <w:sz w:val="20"/>
+          <w:szCs w:val="20"/>
+        </w:rPr>
+        <w:t>process</w:t>
+      </w:r>
+      <w:r>
+        <w:rPr>
+          <w:sz w:val="20"/>
+          <w:szCs w:val="20"/>
+        </w:rPr>
+        <w:t xml:space="preserve">. The player’s credits are also in a green zone as marked by the project’s node color. However, due to the hiring fee paid in node 1 and the resources used by the staff in node 2, the player’s credits changed to a yellow zone, even with the minor income from </w:t>
+      </w:r>
+      <w:r>
+        <w:rPr>
+          <w:i/>
+          <w:sz w:val="20"/>
+          <w:szCs w:val="20"/>
+        </w:rPr>
+        <w:t>agent</w:t>
+      </w:r>
+      <w:r>
+        <w:rPr>
+          <w:sz w:val="20"/>
+          <w:szCs w:val="20"/>
+        </w:rPr>
+        <w:t xml:space="preserve"> A. In node 3, the player’s credits changed to red zone due to payments process, meaning that his resources are almost empty and will not have enough credits to keep paying his employees. When that ha</w:t>
+      </w:r>
+      <w:r>
+        <w:rPr>
+          <w:sz w:val="20"/>
+          <w:szCs w:val="20"/>
+        </w:rPr>
+        <w:t>p</w:t>
+      </w:r>
+      <w:r>
+        <w:rPr>
+          <w:sz w:val="20"/>
+          <w:szCs w:val="20"/>
+        </w:rPr>
+        <w:t xml:space="preserve">pens, employee’s morale is lowered due to the lack of payment and if it reaches red zone, they can resign, as shown by brown </w:t>
+      </w:r>
+      <w:r>
+        <w:rPr>
+          <w:i/>
+          <w:sz w:val="20"/>
+          <w:szCs w:val="20"/>
+        </w:rPr>
+        <w:t>processes</w:t>
+      </w:r>
+      <w:r>
+        <w:rPr>
+          <w:sz w:val="20"/>
+          <w:szCs w:val="20"/>
+        </w:rPr>
+        <w:t>. O</w:t>
+      </w:r>
+      <w:r>
+        <w:rPr>
+          <w:sz w:val="20"/>
+          <w:szCs w:val="20"/>
+        </w:rPr>
+        <w:t>b</w:t>
+      </w:r>
+      <w:r>
+        <w:rPr>
+          <w:sz w:val="20"/>
+          <w:szCs w:val="20"/>
+        </w:rPr>
+        <w:t>serving</w:t>
+      </w:r>
+      <w:r>
+        <w:t xml:space="preserve"> </w:t>
+      </w:r>
+      <w:fldSimple w:instr=" REF _Ref350608727 \h  \* MERGEFORMAT ">
+        <w:r>
+          <w:rPr>
+            <w:sz w:val="20"/>
+            <w:szCs w:val="20"/>
+          </w:rPr>
+          <w:t xml:space="preserve">Figure </w:t>
+        </w:r>
+        <w:r>
+          <w:rPr>
+            <w:noProof/>
+            <w:sz w:val="20"/>
+            <w:szCs w:val="20"/>
+          </w:rPr>
+          <w:t>5</w:t>
+        </w:r>
+      </w:fldSimple>
+      <w:r>
+        <w:rPr>
+          <w:sz w:val="20"/>
+          <w:szCs w:val="20"/>
+        </w:rPr>
+        <w:t>, we can see e</w:t>
+      </w:r>
+      <w:r>
+        <w:rPr>
+          <w:sz w:val="20"/>
+          <w:szCs w:val="20"/>
+        </w:rPr>
+        <w:t>m</w:t>
+      </w:r>
+      <w:r>
+        <w:rPr>
+          <w:sz w:val="20"/>
+          <w:szCs w:val="20"/>
+        </w:rPr>
+        <w:t>ployees’ morale getting lower by lack of payment. This helps us to understand why they r</w:t>
+      </w:r>
+      <w:r>
+        <w:rPr>
+          <w:sz w:val="20"/>
+          <w:szCs w:val="20"/>
+        </w:rPr>
+        <w:t>e</w:t>
+      </w:r>
+      <w:r>
+        <w:rPr>
+          <w:sz w:val="20"/>
+          <w:szCs w:val="20"/>
+        </w:rPr>
+        <w:t>signed. Without credits to hire new employees and without a staff, the player looses the game.</w:t>
       </w:r>
     </w:p>
     <w:p>
@@ -8195,11 +8268,12 @@
           <w:szCs w:val="20"/>
         </w:rPr>
       </w:pPr>
-      <w:bookmarkStart w:id="9" w:name="_Ref350359661"/>
+      <w:bookmarkStart w:id="11" w:name="_Ref350359661"/>
       <w:proofErr w:type="gramStart"/>
       <w:r>
         <w:t xml:space="preserve">Figure </w:t>
       </w:r>
+      <w:proofErr w:type="gramEnd"/>
       <w:r>
         <w:fldChar w:fldCharType="begin"/>
       </w:r>
@@ -8221,7 +8295,8 @@
         </w:rPr>
         <w:fldChar w:fldCharType="end"/>
       </w:r>
-      <w:bookmarkEnd w:id="9"/>
+      <w:bookmarkEnd w:id="11"/>
+      <w:proofErr w:type="gramStart"/>
       <w:r>
         <w:t>.</w:t>
       </w:r>
@@ -8310,8 +8385,8 @@
           <w:szCs w:val="16"/>
         </w:rPr>
       </w:pPr>
-      <w:bookmarkStart w:id="10" w:name="_Ref350357850"/>
-      <w:bookmarkStart w:id="11" w:name="_Ref350357840"/>
+      <w:bookmarkStart w:id="12" w:name="_Ref350357850"/>
+      <w:bookmarkStart w:id="13" w:name="_Ref350357840"/>
       <w:proofErr w:type="gramStart"/>
       <w:r>
         <w:rPr>
@@ -8320,6 +8395,7 @@
         </w:rPr>
         <w:t xml:space="preserve">Figure </w:t>
       </w:r>
+      <w:proofErr w:type="gramEnd"/>
       <w:r>
         <w:rPr>
           <w:rFonts w:cs="Times New Roman"/>
@@ -8356,7 +8432,8 @@
         </w:rPr>
         <w:fldChar w:fldCharType="end"/>
       </w:r>
-      <w:bookmarkEnd w:id="10"/>
+      <w:bookmarkEnd w:id="12"/>
+      <w:proofErr w:type="gramStart"/>
       <w:r>
         <w:rPr>
           <w:rFonts w:cs="Times New Roman"/>
@@ -8450,7 +8527,7 @@
         </w:rPr>
         <w:t>.</w:t>
       </w:r>
-      <w:bookmarkEnd w:id="11"/>
+      <w:bookmarkEnd w:id="13"/>
     </w:p>
     <w:p>
       <w:pPr>
@@ -8473,7 +8550,21 @@
           <w:szCs w:val="20"/>
         </w:rPr>
         <w:lastRenderedPageBreak/>
-        <w:t xml:space="preserve">be identified by looking at his working hours, which can be done by looking at each individual node or by adding a filter, as shown in </w:t>
+        <w:t>be identified by looking at his working hours, which can be done by looking at each ind</w:t>
+      </w:r>
+      <w:r>
+        <w:rPr>
+          <w:sz w:val="20"/>
+          <w:szCs w:val="20"/>
+        </w:rPr>
+        <w:t>i</w:t>
+      </w:r>
+      <w:r>
+        <w:rPr>
+          <w:sz w:val="20"/>
+          <w:szCs w:val="20"/>
+        </w:rPr>
+        <w:t xml:space="preserve">vidual node or by adding a filter, as shown in </w:t>
       </w:r>
       <w:fldSimple w:instr=" REF _Ref350357850 \h  \* MERGEFORMAT ">
         <w:r>
@@ -8648,11 +8739,11 @@
       <w:pPr>
         <w:pStyle w:val="Heading1"/>
       </w:pPr>
-      <w:bookmarkStart w:id="12" w:name="_Ref341897928"/>
+      <w:bookmarkStart w:id="14" w:name="_Ref341897928"/>
       <w:r>
         <w:t>C</w:t>
       </w:r>
-      <w:bookmarkEnd w:id="12"/>
+      <w:bookmarkEnd w:id="14"/>
       <w:r>
         <w:t>onclusion</w:t>
       </w:r>
@@ -9010,21 +9101,7 @@
           <w:sz w:val="20"/>
           <w:szCs w:val="20"/>
         </w:rPr>
-        <w:t>al stu</w:t>
-      </w:r>
-      <w:r>
-        <w:rPr>
-          <w:sz w:val="20"/>
-          <w:szCs w:val="20"/>
-        </w:rPr>
-        <w:t>d</w:t>
-      </w:r>
-      <w:r>
-        <w:rPr>
-          <w:sz w:val="20"/>
-          <w:szCs w:val="20"/>
-        </w:rPr>
-        <w:t xml:space="preserve">ies on the usage </w:t>
+        <w:t xml:space="preserve">al studies on the usage </w:t>
       </w:r>
       <w:r>
         <w:rPr>
@@ -9038,21 +9115,7 @@
           <w:sz w:val="20"/>
           <w:szCs w:val="20"/>
         </w:rPr>
-        <w:t xml:space="preserve"> to eva</w:t>
-      </w:r>
-      <w:r>
-        <w:rPr>
-          <w:sz w:val="20"/>
-          <w:szCs w:val="20"/>
-        </w:rPr>
-        <w:t>l</w:t>
-      </w:r>
-      <w:r>
-        <w:rPr>
-          <w:sz w:val="20"/>
-          <w:szCs w:val="20"/>
-        </w:rPr>
-        <w:t xml:space="preserve">uate the aspects of </w:t>
+        <w:t xml:space="preserve"> to evaluate the aspects of </w:t>
       </w:r>
       <w:proofErr w:type="spellStart"/>
       <w:r>
@@ -9062,8 +9125,8 @@
         </w:rPr>
         <w:t>learnability</w:t>
       </w:r>
-      <w:bookmarkStart w:id="13" w:name="_GoBack"/>
-      <w:bookmarkEnd w:id="13"/>
+      <w:bookmarkStart w:id="15" w:name="_GoBack"/>
+      <w:bookmarkEnd w:id="15"/>
       <w:proofErr w:type="spellEnd"/>
       <w:r>
         <w:rPr>
@@ -12474,7 +12537,7 @@
 </file>
 
 <file path=customXml/itemProps1.xml><?xml version="1.0" encoding="utf-8"?>
-<ds:datastoreItem xmlns:ds="http://schemas.openxmlformats.org/officeDocument/2006/customXml" ds:itemID="{F93B36B6-9D8C-4886-A43A-F31AD680D2D4}">
+<ds:datastoreItem xmlns:ds="http://schemas.openxmlformats.org/officeDocument/2006/customXml" ds:itemID="{2226B26D-18EB-4B4A-8674-BE129D608E6C}">
   <ds:schemaRefs>
     <ds:schemaRef ds:uri="http://schemas.openxmlformats.org/officeDocument/2006/bibliography"/>
   </ds:schemaRefs>

</xml_diff>